<commit_message>
Added clauses for heading
</commit_message>
<xml_diff>
--- a/diplom/Оглавление диплома Темников.docx
+++ b/diplom/Оглавление диплома Темников.docx
@@ -135,12 +135,15 @@
         <w:tabs>
           <w:tab w:val="left" w:pos="0"/>
         </w:tabs>
-      </w:pPr>
-      <w:r>
-        <w:t>Обзор средств управления жизненным циклом</w:t>
-      </w:r>
-      <w:r>
-        <w:t xml:space="preserve"> продукции</w:t>
+        <w:rPr>
+          <w:highlight w:val="yellow"/>
+        </w:rPr>
+      </w:pPr>
+      <w:r>
+        <w:rPr>
+          <w:highlight w:val="yellow"/>
+        </w:rPr>
+        <w:t xml:space="preserve">Обзор требований к информационному обеспечению для систем управления жизненным циклом </w:t>
       </w:r>
     </w:p>
     <w:p>
@@ -155,10 +158,7 @@
         </w:tabs>
       </w:pPr>
       <w:r>
-        <w:t xml:space="preserve">Современные тенденции развития </w:t>
-      </w:r>
-      <w:r>
-        <w:t>систем управления жизненным циклом продукции</w:t>
+        <w:t>Методика разработки информационного обеспечения для систем управления жизненным циклом продукции</w:t>
       </w:r>
     </w:p>
     <w:p>
@@ -173,10 +173,10 @@
         </w:tabs>
       </w:pPr>
       <w:r>
-        <w:t>Методика разраб</w:t>
-      </w:r>
-      <w:r>
-        <w:t>отки информационного обеспечения для систем управления жизненным циклом продукции</w:t>
+        <w:t xml:space="preserve">Современные тенденции развития </w:t>
+      </w:r>
+      <w:r>
+        <w:t>систем управления жизненным циклом продукции</w:t>
       </w:r>
     </w:p>
     <w:p>
@@ -189,7 +189,13 @@
         <w:t xml:space="preserve">Глава 2: </w:t>
       </w:r>
       <w:r>
-        <w:t>Анализ эффективности существующей системы</w:t>
+        <w:t>Анализ эффективности существующе</w:t>
+      </w:r>
+      <w:r>
+        <w:t>го информационного обеспечения для</w:t>
+      </w:r>
+      <w:r>
+        <w:t xml:space="preserve"> системы</w:t>
       </w:r>
       <w:r>
         <w:rPr>
@@ -248,34 +254,58 @@
         </w:tabs>
       </w:pPr>
       <w:r>
+        <w:rPr>
+          <w:highlight w:val="yellow"/>
+        </w:rPr>
         <w:t>2.3. Анализ функционирования</w:t>
       </w:r>
       <w:r>
-        <w:t xml:space="preserve"> </w:t>
-      </w:r>
-      <w:r>
-        <w:t>системы</w:t>
-      </w:r>
-      <w:r>
-        <w:t xml:space="preserve"> </w:t>
-      </w:r>
-      <w:r>
-        <w:t>управления жизненным циклом продукции</w:t>
-      </w:r>
-    </w:p>
-    <w:p>
-      <w:pPr>
-        <w:tabs>
-          <w:tab w:val="left" w:pos="0"/>
-        </w:tabs>
-      </w:pPr>
-      <w:r>
+        <w:rPr>
+          <w:highlight w:val="yellow"/>
+        </w:rPr>
+        <w:t xml:space="preserve"> информационного обеспечения</w:t>
+      </w:r>
+      <w:r>
+        <w:rPr>
+          <w:highlight w:val="yellow"/>
+        </w:rPr>
+        <w:t xml:space="preserve"> системы управления жизненным циклом продукции</w:t>
+      </w:r>
+    </w:p>
+    <w:p>
+      <w:pPr>
+        <w:tabs>
+          <w:tab w:val="left" w:pos="0"/>
+        </w:tabs>
+      </w:pPr>
+      <w:r>
+        <w:rPr>
+          <w:highlight w:val="yellow"/>
+        </w:rPr>
         <w:t xml:space="preserve">2.4. </w:t>
       </w:r>
       <w:r>
-        <w:t>Оценка эффективности применения системы управления жизненным циклом</w:t>
-      </w:r>
-      <w:r>
+        <w:rPr>
+          <w:highlight w:val="yellow"/>
+        </w:rPr>
+        <w:t xml:space="preserve">Оценка эффективности применения </w:t>
+      </w:r>
+      <w:r>
+        <w:rPr>
+          <w:highlight w:val="yellow"/>
+        </w:rPr>
+        <w:t xml:space="preserve">информационного обеспечения </w:t>
+      </w:r>
+      <w:r>
+        <w:rPr>
+          <w:highlight w:val="yellow"/>
+        </w:rPr>
+        <w:t>системы управления жизненным циклом</w:t>
+      </w:r>
+      <w:r>
+        <w:rPr>
+          <w:highlight w:val="yellow"/>
+        </w:rPr>
         <w:t xml:space="preserve"> продукции</w:t>
       </w:r>
     </w:p>
@@ -384,7 +414,7 @@
     </w:p>
     <w:sectPr>
       <w:pgSz w:w="11906" w:h="16838"/>
-      <w:pgMar w:top="1134" w:right="850" w:bottom="1134" w:left="1701" w:header="708" w:footer="708" w:gutter="0"/>
+      <w:pgMar w:top="993" w:right="424" w:bottom="993" w:left="1701" w:header="708" w:footer="708" w:gutter="0"/>
       <w:cols w:space="708"/>
       <w:docGrid w:linePitch="360"/>
     </w:sectPr>

</xml_diff>